<commit_message>
updated word with results
</commit_message>
<xml_diff>
--- a/docs/Budget Prediction.DOCX
+++ b/docs/Budget Prediction.DOCX
@@ -10354,6 +10354,328 @@
         </w:rPr>
         <w:t>.</w:t>
       </w:r>
+      <w:r>
+        <w:rPr>
+          <w:rFonts w:ascii="Times New Roman" w:hAnsi="Times New Roman" w:cs="Times New Roman"/>
+        </w:rPr>
+        <w:br/>
+      </w:r>
+      <w:r>
+        <w:rPr>
+          <w:rFonts w:ascii="Times New Roman" w:hAnsi="Times New Roman" w:cs="Times New Roman"/>
+        </w:rPr>
+        <w:tab/>
+      </w:r>
+    </w:p>
+    <w:tbl>
+      <w:tblPr>
+        <w:tblStyle w:val="TableGrid"/>
+        <w:tblW w:w="0" w:type="auto"/>
+        <w:tblLook w:val="04A0" w:firstRow="1" w:lastRow="0" w:firstColumn="1" w:lastColumn="0" w:noHBand="0" w:noVBand="1"/>
+      </w:tblPr>
+      <w:tblGrid>
+        <w:gridCol w:w="1870"/>
+        <w:gridCol w:w="1870"/>
+        <w:gridCol w:w="1870"/>
+        <w:gridCol w:w="1870"/>
+        <w:gridCol w:w="1870"/>
+      </w:tblGrid>
+      <w:tr>
+        <w:tc>
+          <w:tcPr>
+            <w:tcW w:w="1870" w:type="dxa"/>
+          </w:tcPr>
+          <w:p>
+            <w:pPr>
+              <w:rPr>
+                <w:rFonts w:ascii="Times New Roman" w:hAnsi="Times New Roman" w:cs="Times New Roman"/>
+              </w:rPr>
+            </w:pPr>
+          </w:p>
+        </w:tc>
+        <w:tc>
+          <w:tcPr>
+            <w:tcW w:w="1870" w:type="dxa"/>
+          </w:tcPr>
+          <w:p>
+            <w:pPr>
+              <w:rPr>
+                <w:rFonts w:ascii="Times New Roman" w:hAnsi="Times New Roman" w:cs="Times New Roman"/>
+              </w:rPr>
+            </w:pPr>
+            <w:proofErr w:type="spellStart"/>
+            <w:r>
+              <w:rPr>
+                <w:rFonts w:ascii="Times New Roman" w:hAnsi="Times New Roman" w:cs="Times New Roman"/>
+              </w:rPr>
+              <w:t>Regresie</w:t>
+            </w:r>
+            <w:proofErr w:type="spellEnd"/>
+            <w:r>
+              <w:rPr>
+                <w:rFonts w:ascii="Times New Roman" w:hAnsi="Times New Roman" w:cs="Times New Roman"/>
+              </w:rPr>
+              <w:t xml:space="preserve"> </w:t>
+            </w:r>
+            <w:proofErr w:type="spellStart"/>
+            <w:r>
+              <w:rPr>
+                <w:rFonts w:ascii="Times New Roman" w:hAnsi="Times New Roman" w:cs="Times New Roman"/>
+              </w:rPr>
+              <w:t>Liniara</w:t>
+            </w:r>
+            <w:proofErr w:type="spellEnd"/>
+          </w:p>
+        </w:tc>
+        <w:tc>
+          <w:tcPr>
+            <w:tcW w:w="1870" w:type="dxa"/>
+          </w:tcPr>
+          <w:p>
+            <w:pPr>
+              <w:rPr>
+                <w:rFonts w:ascii="Times New Roman" w:hAnsi="Times New Roman" w:cs="Times New Roman"/>
+              </w:rPr>
+            </w:pPr>
+            <w:r>
+              <w:rPr>
+                <w:rFonts w:ascii="Times New Roman" w:hAnsi="Times New Roman" w:cs="Times New Roman"/>
+              </w:rPr>
+              <w:t>NN</w:t>
+            </w:r>
+          </w:p>
+        </w:tc>
+        <w:tc>
+          <w:tcPr>
+            <w:tcW w:w="1870" w:type="dxa"/>
+          </w:tcPr>
+          <w:p>
+            <w:pPr>
+              <w:rPr>
+                <w:rFonts w:ascii="Times New Roman" w:hAnsi="Times New Roman" w:cs="Times New Roman"/>
+              </w:rPr>
+            </w:pPr>
+            <w:r>
+              <w:rPr>
+                <w:rFonts w:ascii="Times New Roman" w:hAnsi="Times New Roman" w:cs="Times New Roman"/>
+              </w:rPr>
+              <w:t>Random Forest</w:t>
+            </w:r>
+          </w:p>
+        </w:tc>
+        <w:tc>
+          <w:tcPr>
+            <w:tcW w:w="1870" w:type="dxa"/>
+          </w:tcPr>
+          <w:p>
+            <w:pPr>
+              <w:rPr>
+                <w:rFonts w:ascii="Times New Roman" w:hAnsi="Times New Roman" w:cs="Times New Roman"/>
+              </w:rPr>
+            </w:pPr>
+            <w:proofErr w:type="spellStart"/>
+            <w:r>
+              <w:rPr>
+                <w:rFonts w:ascii="Times New Roman" w:hAnsi="Times New Roman" w:cs="Times New Roman"/>
+              </w:rPr>
+              <w:t>CATBoost</w:t>
+            </w:r>
+            <w:proofErr w:type="spellEnd"/>
+          </w:p>
+        </w:tc>
+      </w:tr>
+      <w:tr>
+        <w:tc>
+          <w:tcPr>
+            <w:tcW w:w="1870" w:type="dxa"/>
+          </w:tcPr>
+          <w:p>
+            <w:pPr>
+              <w:rPr>
+                <w:rFonts w:ascii="Times New Roman" w:hAnsi="Times New Roman" w:cs="Times New Roman"/>
+              </w:rPr>
+            </w:pPr>
+            <w:r>
+              <w:rPr>
+                <w:rFonts w:ascii="Times New Roman" w:hAnsi="Times New Roman" w:cs="Times New Roman"/>
+              </w:rPr>
+              <w:t>R²</w:t>
+            </w:r>
+          </w:p>
+        </w:tc>
+        <w:tc>
+          <w:tcPr>
+            <w:tcW w:w="1870" w:type="dxa"/>
+          </w:tcPr>
+          <w:p>
+            <w:pPr>
+              <w:rPr>
+                <w:rFonts w:ascii="Times New Roman" w:hAnsi="Times New Roman" w:cs="Times New Roman"/>
+              </w:rPr>
+            </w:pPr>
+            <w:r>
+              <w:rPr>
+                <w:rFonts w:ascii="Times New Roman" w:hAnsi="Times New Roman" w:cs="Times New Roman"/>
+              </w:rPr>
+              <w:t>0.0721</w:t>
+            </w:r>
+          </w:p>
+        </w:tc>
+        <w:tc>
+          <w:tcPr>
+            <w:tcW w:w="1870" w:type="dxa"/>
+          </w:tcPr>
+          <w:p>
+            <w:pPr>
+              <w:rPr>
+                <w:rFonts w:ascii="Times New Roman" w:hAnsi="Times New Roman" w:cs="Times New Roman"/>
+              </w:rPr>
+            </w:pPr>
+            <w:r>
+              <w:rPr>
+                <w:rFonts w:ascii="Times New Roman" w:hAnsi="Times New Roman" w:cs="Times New Roman"/>
+              </w:rPr>
+              <w:t>0.2543</w:t>
+            </w:r>
+          </w:p>
+        </w:tc>
+        <w:tc>
+          <w:tcPr>
+            <w:tcW w:w="1870" w:type="dxa"/>
+          </w:tcPr>
+          <w:p>
+            <w:pPr>
+              <w:rPr>
+                <w:rFonts w:ascii="Times New Roman" w:hAnsi="Times New Roman" w:cs="Times New Roman"/>
+              </w:rPr>
+            </w:pPr>
+            <w:r>
+              <w:rPr>
+                <w:rFonts w:ascii="Times New Roman" w:hAnsi="Times New Roman" w:cs="Times New Roman"/>
+              </w:rPr>
+              <w:t>0.2396</w:t>
+            </w:r>
+          </w:p>
+        </w:tc>
+        <w:tc>
+          <w:tcPr>
+            <w:tcW w:w="1870" w:type="dxa"/>
+          </w:tcPr>
+          <w:p>
+            <w:pPr>
+              <w:rPr>
+                <w:rFonts w:ascii="Times New Roman" w:hAnsi="Times New Roman" w:cs="Times New Roman"/>
+              </w:rPr>
+            </w:pPr>
+            <w:r>
+              <w:rPr>
+                <w:rFonts w:ascii="Times New Roman" w:hAnsi="Times New Roman" w:cs="Times New Roman"/>
+              </w:rPr>
+              <w:t>0.4375</w:t>
+            </w:r>
+          </w:p>
+        </w:tc>
+      </w:tr>
+      <w:tr>
+        <w:tc>
+          <w:tcPr>
+            <w:tcW w:w="1870" w:type="dxa"/>
+          </w:tcPr>
+          <w:p>
+            <w:pPr>
+              <w:rPr>
+                <w:rFonts w:ascii="Times New Roman" w:hAnsi="Times New Roman" w:cs="Times New Roman"/>
+              </w:rPr>
+            </w:pPr>
+            <w:r>
+              <w:rPr>
+                <w:rFonts w:ascii="Times New Roman" w:hAnsi="Times New Roman" w:cs="Times New Roman"/>
+              </w:rPr>
+              <w:t>MAE</w:t>
+            </w:r>
+          </w:p>
+        </w:tc>
+        <w:tc>
+          <w:tcPr>
+            <w:tcW w:w="1870" w:type="dxa"/>
+          </w:tcPr>
+          <w:p>
+            <w:pPr>
+              <w:rPr>
+                <w:rFonts w:ascii="Times New Roman" w:hAnsi="Times New Roman" w:cs="Times New Roman"/>
+              </w:rPr>
+            </w:pPr>
+            <w:r>
+              <w:rPr>
+                <w:rFonts w:ascii="Times New Roman" w:hAnsi="Times New Roman" w:cs="Times New Roman"/>
+              </w:rPr>
+              <w:t>0.6216</w:t>
+            </w:r>
+          </w:p>
+        </w:tc>
+        <w:tc>
+          <w:tcPr>
+            <w:tcW w:w="1870" w:type="dxa"/>
+          </w:tcPr>
+          <w:p>
+            <w:pPr>
+              <w:rPr>
+                <w:rFonts w:ascii="Times New Roman" w:hAnsi="Times New Roman" w:cs="Times New Roman"/>
+              </w:rPr>
+            </w:pPr>
+            <w:r>
+              <w:rPr>
+                <w:rFonts w:ascii="Times New Roman" w:hAnsi="Times New Roman" w:cs="Times New Roman"/>
+              </w:rPr>
+              <w:t>0.5157</w:t>
+            </w:r>
+          </w:p>
+        </w:tc>
+        <w:tc>
+          <w:tcPr>
+            <w:tcW w:w="1870" w:type="dxa"/>
+          </w:tcPr>
+          <w:p>
+            <w:pPr>
+              <w:rPr>
+                <w:rFonts w:ascii="Times New Roman" w:hAnsi="Times New Roman" w:cs="Times New Roman"/>
+              </w:rPr>
+            </w:pPr>
+            <w:r>
+              <w:rPr>
+                <w:rFonts w:ascii="Times New Roman" w:hAnsi="Times New Roman" w:cs="Times New Roman"/>
+              </w:rPr>
+              <w:t>0.4809</w:t>
+            </w:r>
+          </w:p>
+        </w:tc>
+        <w:tc>
+          <w:tcPr>
+            <w:tcW w:w="1870" w:type="dxa"/>
+          </w:tcPr>
+          <w:p>
+            <w:pPr>
+              <w:rPr>
+                <w:rFonts w:ascii="Times New Roman" w:hAnsi="Times New Roman" w:cs="Times New Roman"/>
+              </w:rPr>
+            </w:pPr>
+            <w:r>
+              <w:rPr>
+                <w:rFonts w:ascii="Times New Roman" w:hAnsi="Times New Roman" w:cs="Times New Roman"/>
+              </w:rPr>
+              <w:t>0.4456</w:t>
+            </w:r>
+          </w:p>
+        </w:tc>
+      </w:tr>
+    </w:tbl>
+    <w:p>
+      <w:pPr>
+        <w:ind w:firstLine="720"/>
+        <w:rPr>
+          <w:rFonts w:ascii="Times New Roman" w:hAnsi="Times New Roman" w:cs="Times New Roman"/>
+        </w:rPr>
+      </w:pPr>
     </w:p>
     <w:p>
       <w:pPr>
@@ -10526,8 +10848,16 @@
         <w:rPr>
           <w:rFonts w:ascii="Times New Roman" w:hAnsi="Times New Roman" w:cs="Times New Roman"/>
         </w:rPr>
-        <w:t xml:space="preserve"> media simplă</w:t>
-      </w:r>
+        <w:t xml:space="preserve"> media </w:t>
+      </w:r>
+      <w:proofErr w:type="spellStart"/>
+      <w:r>
+        <w:rPr>
+          <w:rFonts w:ascii="Times New Roman" w:hAnsi="Times New Roman" w:cs="Times New Roman"/>
+        </w:rPr>
+        <w:t>simplă</w:t>
+      </w:r>
+      <w:proofErr w:type="spellEnd"/>
     </w:p>
     <w:p>
       <w:pPr>
@@ -10686,6 +11016,7 @@
         <w:rPr>
           <w:rFonts w:ascii="Times New Roman" w:hAnsi="Times New Roman" w:cs="Times New Roman"/>
         </w:rPr>
+        <w:lastRenderedPageBreak/>
         <w:t xml:space="preserve">R² </w:t>
       </w:r>
       <w:proofErr w:type="spellStart"/>
@@ -11353,7 +11684,6 @@
         <w:rPr>
           <w:rFonts w:ascii="Times New Roman" w:hAnsi="Times New Roman" w:cs="Times New Roman"/>
         </w:rPr>
-        <w:lastRenderedPageBreak/>
         <w:t>mari</w:t>
       </w:r>
       <w:proofErr w:type="spellEnd"/>
@@ -12743,11 +13073,11 @@
     <w:name w:val="Normal"/>
     <w:qFormat/>
   </w:style>
-  <w:style w:type="paragraph" w:styleId="Titlu1">
+  <w:style w:type="paragraph" w:styleId="Heading1">
     <w:name w:val="heading 1"/>
     <w:basedOn w:val="Normal"/>
     <w:next w:val="Normal"/>
-    <w:link w:val="Titlu1Caracter"/>
+    <w:link w:val="Heading1Char"/>
     <w:uiPriority w:val="9"/>
     <w:qFormat/>
     <w:rsid w:val="004E712F"/>
@@ -12764,11 +13094,11 @@
       <w:szCs w:val="40"/>
     </w:rPr>
   </w:style>
-  <w:style w:type="paragraph" w:styleId="Titlu2">
+  <w:style w:type="paragraph" w:styleId="Heading2">
     <w:name w:val="heading 2"/>
     <w:basedOn w:val="Normal"/>
     <w:next w:val="Normal"/>
-    <w:link w:val="Titlu2Caracter"/>
+    <w:link w:val="Heading2Char"/>
     <w:uiPriority w:val="9"/>
     <w:semiHidden/>
     <w:unhideWhenUsed/>
@@ -12787,11 +13117,11 @@
       <w:szCs w:val="32"/>
     </w:rPr>
   </w:style>
-  <w:style w:type="paragraph" w:styleId="Titlu3">
+  <w:style w:type="paragraph" w:styleId="Heading3">
     <w:name w:val="heading 3"/>
     <w:basedOn w:val="Normal"/>
     <w:next w:val="Normal"/>
-    <w:link w:val="Titlu3Caracter"/>
+    <w:link w:val="Heading3Char"/>
     <w:uiPriority w:val="9"/>
     <w:semiHidden/>
     <w:unhideWhenUsed/>
@@ -12810,11 +13140,11 @@
       <w:szCs w:val="28"/>
     </w:rPr>
   </w:style>
-  <w:style w:type="paragraph" w:styleId="Titlu4">
+  <w:style w:type="paragraph" w:styleId="Heading4">
     <w:name w:val="heading 4"/>
     <w:basedOn w:val="Normal"/>
     <w:next w:val="Normal"/>
-    <w:link w:val="Titlu4Caracter"/>
+    <w:link w:val="Heading4Char"/>
     <w:uiPriority w:val="9"/>
     <w:semiHidden/>
     <w:unhideWhenUsed/>
@@ -12833,11 +13163,11 @@
       <w:color w:val="0F4761" w:themeColor="accent1" w:themeShade="BF"/>
     </w:rPr>
   </w:style>
-  <w:style w:type="paragraph" w:styleId="Titlu5">
+  <w:style w:type="paragraph" w:styleId="Heading5">
     <w:name w:val="heading 5"/>
     <w:basedOn w:val="Normal"/>
     <w:next w:val="Normal"/>
-    <w:link w:val="Titlu5Caracter"/>
+    <w:link w:val="Heading5Char"/>
     <w:uiPriority w:val="9"/>
     <w:semiHidden/>
     <w:unhideWhenUsed/>
@@ -12854,11 +13184,11 @@
       <w:color w:val="0F4761" w:themeColor="accent1" w:themeShade="BF"/>
     </w:rPr>
   </w:style>
-  <w:style w:type="paragraph" w:styleId="Titlu6">
+  <w:style w:type="paragraph" w:styleId="Heading6">
     <w:name w:val="heading 6"/>
     <w:basedOn w:val="Normal"/>
     <w:next w:val="Normal"/>
-    <w:link w:val="Titlu6Caracter"/>
+    <w:link w:val="Heading6Char"/>
     <w:uiPriority w:val="9"/>
     <w:semiHidden/>
     <w:unhideWhenUsed/>
@@ -12877,11 +13207,11 @@
       <w:color w:val="595959" w:themeColor="text1" w:themeTint="A6"/>
     </w:rPr>
   </w:style>
-  <w:style w:type="paragraph" w:styleId="Titlu7">
+  <w:style w:type="paragraph" w:styleId="Heading7">
     <w:name w:val="heading 7"/>
     <w:basedOn w:val="Normal"/>
     <w:next w:val="Normal"/>
-    <w:link w:val="Titlu7Caracter"/>
+    <w:link w:val="Heading7Char"/>
     <w:uiPriority w:val="9"/>
     <w:semiHidden/>
     <w:unhideWhenUsed/>
@@ -12898,11 +13228,11 @@
       <w:color w:val="595959" w:themeColor="text1" w:themeTint="A6"/>
     </w:rPr>
   </w:style>
-  <w:style w:type="paragraph" w:styleId="Titlu8">
+  <w:style w:type="paragraph" w:styleId="Heading8">
     <w:name w:val="heading 8"/>
     <w:basedOn w:val="Normal"/>
     <w:next w:val="Normal"/>
-    <w:link w:val="Titlu8Caracter"/>
+    <w:link w:val="Heading8Char"/>
     <w:uiPriority w:val="9"/>
     <w:semiHidden/>
     <w:unhideWhenUsed/>
@@ -12921,11 +13251,11 @@
       <w:color w:val="272727" w:themeColor="text1" w:themeTint="D8"/>
     </w:rPr>
   </w:style>
-  <w:style w:type="paragraph" w:styleId="Titlu9">
+  <w:style w:type="paragraph" w:styleId="Heading9">
     <w:name w:val="heading 9"/>
     <w:basedOn w:val="Normal"/>
     <w:next w:val="Normal"/>
-    <w:link w:val="Titlu9Caracter"/>
+    <w:link w:val="Heading9Char"/>
     <w:uiPriority w:val="9"/>
     <w:semiHidden/>
     <w:unhideWhenUsed/>
@@ -12942,12 +13272,12 @@
       <w:color w:val="272727" w:themeColor="text1" w:themeTint="D8"/>
     </w:rPr>
   </w:style>
-  <w:style w:type="character" w:default="1" w:styleId="Fontdeparagrafimplicit">
+  <w:style w:type="character" w:default="1" w:styleId="DefaultParagraphFont">
     <w:name w:val="Default Paragraph Font"/>
     <w:uiPriority w:val="1"/>
     <w:unhideWhenUsed/>
   </w:style>
-  <w:style w:type="table" w:default="1" w:styleId="TabelNormal">
+  <w:style w:type="table" w:default="1" w:styleId="TableNormal">
     <w:name w:val="Normal Table"/>
     <w:uiPriority w:val="99"/>
     <w:semiHidden/>
@@ -12962,16 +13292,16 @@
       </w:tblCellMar>
     </w:tblPr>
   </w:style>
-  <w:style w:type="numbering" w:default="1" w:styleId="FrListare">
+  <w:style w:type="numbering" w:default="1" w:styleId="NoList">
     <w:name w:val="No List"/>
     <w:uiPriority w:val="99"/>
     <w:semiHidden/>
     <w:unhideWhenUsed/>
   </w:style>
-  <w:style w:type="character" w:customStyle="1" w:styleId="Titlu1Caracter">
-    <w:name w:val="Titlu 1 Caracter"/>
-    <w:basedOn w:val="Fontdeparagrafimplicit"/>
-    <w:link w:val="Titlu1"/>
+  <w:style w:type="character" w:customStyle="1" w:styleId="Heading1Char">
+    <w:name w:val="Heading 1 Char"/>
+    <w:basedOn w:val="DefaultParagraphFont"/>
+    <w:link w:val="Heading1"/>
     <w:uiPriority w:val="9"/>
     <w:rsid w:val="004E712F"/>
     <w:rPr>
@@ -12981,10 +13311,10 @@
       <w:szCs w:val="40"/>
     </w:rPr>
   </w:style>
-  <w:style w:type="character" w:customStyle="1" w:styleId="Titlu2Caracter">
-    <w:name w:val="Titlu 2 Caracter"/>
-    <w:basedOn w:val="Fontdeparagrafimplicit"/>
-    <w:link w:val="Titlu2"/>
+  <w:style w:type="character" w:customStyle="1" w:styleId="Heading2Char">
+    <w:name w:val="Heading 2 Char"/>
+    <w:basedOn w:val="DefaultParagraphFont"/>
+    <w:link w:val="Heading2"/>
     <w:uiPriority w:val="9"/>
     <w:semiHidden/>
     <w:rsid w:val="004E712F"/>
@@ -12995,10 +13325,10 @@
       <w:szCs w:val="32"/>
     </w:rPr>
   </w:style>
-  <w:style w:type="character" w:customStyle="1" w:styleId="Titlu3Caracter">
-    <w:name w:val="Titlu 3 Caracter"/>
-    <w:basedOn w:val="Fontdeparagrafimplicit"/>
-    <w:link w:val="Titlu3"/>
+  <w:style w:type="character" w:customStyle="1" w:styleId="Heading3Char">
+    <w:name w:val="Heading 3 Char"/>
+    <w:basedOn w:val="DefaultParagraphFont"/>
+    <w:link w:val="Heading3"/>
     <w:uiPriority w:val="9"/>
     <w:semiHidden/>
     <w:rsid w:val="004E712F"/>
@@ -13009,10 +13339,10 @@
       <w:szCs w:val="28"/>
     </w:rPr>
   </w:style>
-  <w:style w:type="character" w:customStyle="1" w:styleId="Titlu4Caracter">
-    <w:name w:val="Titlu 4 Caracter"/>
-    <w:basedOn w:val="Fontdeparagrafimplicit"/>
-    <w:link w:val="Titlu4"/>
+  <w:style w:type="character" w:customStyle="1" w:styleId="Heading4Char">
+    <w:name w:val="Heading 4 Char"/>
+    <w:basedOn w:val="DefaultParagraphFont"/>
+    <w:link w:val="Heading4"/>
     <w:uiPriority w:val="9"/>
     <w:semiHidden/>
     <w:rsid w:val="004E712F"/>
@@ -13023,10 +13353,10 @@
       <w:color w:val="0F4761" w:themeColor="accent1" w:themeShade="BF"/>
     </w:rPr>
   </w:style>
-  <w:style w:type="character" w:customStyle="1" w:styleId="Titlu5Caracter">
-    <w:name w:val="Titlu 5 Caracter"/>
-    <w:basedOn w:val="Fontdeparagrafimplicit"/>
-    <w:link w:val="Titlu5"/>
+  <w:style w:type="character" w:customStyle="1" w:styleId="Heading5Char">
+    <w:name w:val="Heading 5 Char"/>
+    <w:basedOn w:val="DefaultParagraphFont"/>
+    <w:link w:val="Heading5"/>
     <w:uiPriority w:val="9"/>
     <w:semiHidden/>
     <w:rsid w:val="004E712F"/>
@@ -13035,10 +13365,10 @@
       <w:color w:val="0F4761" w:themeColor="accent1" w:themeShade="BF"/>
     </w:rPr>
   </w:style>
-  <w:style w:type="character" w:customStyle="1" w:styleId="Titlu6Caracter">
-    <w:name w:val="Titlu 6 Caracter"/>
-    <w:basedOn w:val="Fontdeparagrafimplicit"/>
-    <w:link w:val="Titlu6"/>
+  <w:style w:type="character" w:customStyle="1" w:styleId="Heading6Char">
+    <w:name w:val="Heading 6 Char"/>
+    <w:basedOn w:val="DefaultParagraphFont"/>
+    <w:link w:val="Heading6"/>
     <w:uiPriority w:val="9"/>
     <w:semiHidden/>
     <w:rsid w:val="004E712F"/>
@@ -13049,10 +13379,10 @@
       <w:color w:val="595959" w:themeColor="text1" w:themeTint="A6"/>
     </w:rPr>
   </w:style>
-  <w:style w:type="character" w:customStyle="1" w:styleId="Titlu7Caracter">
-    <w:name w:val="Titlu 7 Caracter"/>
-    <w:basedOn w:val="Fontdeparagrafimplicit"/>
-    <w:link w:val="Titlu7"/>
+  <w:style w:type="character" w:customStyle="1" w:styleId="Heading7Char">
+    <w:name w:val="Heading 7 Char"/>
+    <w:basedOn w:val="DefaultParagraphFont"/>
+    <w:link w:val="Heading7"/>
     <w:uiPriority w:val="9"/>
     <w:semiHidden/>
     <w:rsid w:val="004E712F"/>
@@ -13061,10 +13391,10 @@
       <w:color w:val="595959" w:themeColor="text1" w:themeTint="A6"/>
     </w:rPr>
   </w:style>
-  <w:style w:type="character" w:customStyle="1" w:styleId="Titlu8Caracter">
-    <w:name w:val="Titlu 8 Caracter"/>
-    <w:basedOn w:val="Fontdeparagrafimplicit"/>
-    <w:link w:val="Titlu8"/>
+  <w:style w:type="character" w:customStyle="1" w:styleId="Heading8Char">
+    <w:name w:val="Heading 8 Char"/>
+    <w:basedOn w:val="DefaultParagraphFont"/>
+    <w:link w:val="Heading8"/>
     <w:uiPriority w:val="9"/>
     <w:semiHidden/>
     <w:rsid w:val="004E712F"/>
@@ -13075,10 +13405,10 @@
       <w:color w:val="272727" w:themeColor="text1" w:themeTint="D8"/>
     </w:rPr>
   </w:style>
-  <w:style w:type="character" w:customStyle="1" w:styleId="Titlu9Caracter">
-    <w:name w:val="Titlu 9 Caracter"/>
-    <w:basedOn w:val="Fontdeparagrafimplicit"/>
-    <w:link w:val="Titlu9"/>
+  <w:style w:type="character" w:customStyle="1" w:styleId="Heading9Char">
+    <w:name w:val="Heading 9 Char"/>
+    <w:basedOn w:val="DefaultParagraphFont"/>
+    <w:link w:val="Heading9"/>
     <w:uiPriority w:val="9"/>
     <w:semiHidden/>
     <w:rsid w:val="004E712F"/>
@@ -13087,11 +13417,11 @@
       <w:color w:val="272727" w:themeColor="text1" w:themeTint="D8"/>
     </w:rPr>
   </w:style>
-  <w:style w:type="paragraph" w:styleId="Titlu">
+  <w:style w:type="paragraph" w:styleId="Title">
     <w:name w:val="Title"/>
     <w:basedOn w:val="Normal"/>
     <w:next w:val="Normal"/>
-    <w:link w:val="TitluCaracter"/>
+    <w:link w:val="TitleChar"/>
     <w:uiPriority w:val="10"/>
     <w:qFormat/>
     <w:rsid w:val="004E712F"/>
@@ -13107,10 +13437,10 @@
       <w:szCs w:val="56"/>
     </w:rPr>
   </w:style>
-  <w:style w:type="character" w:customStyle="1" w:styleId="TitluCaracter">
-    <w:name w:val="Titlu Caracter"/>
-    <w:basedOn w:val="Fontdeparagrafimplicit"/>
-    <w:link w:val="Titlu"/>
+  <w:style w:type="character" w:customStyle="1" w:styleId="TitleChar">
+    <w:name w:val="Title Char"/>
+    <w:basedOn w:val="DefaultParagraphFont"/>
+    <w:link w:val="Title"/>
     <w:uiPriority w:val="10"/>
     <w:rsid w:val="004E712F"/>
     <w:rPr>
@@ -13121,11 +13451,11 @@
       <w:szCs w:val="56"/>
     </w:rPr>
   </w:style>
-  <w:style w:type="paragraph" w:styleId="Subtitlu">
+  <w:style w:type="paragraph" w:styleId="Subtitle">
     <w:name w:val="Subtitle"/>
     <w:basedOn w:val="Normal"/>
     <w:next w:val="Normal"/>
-    <w:link w:val="SubtitluCaracter"/>
+    <w:link w:val="SubtitleChar"/>
     <w:uiPriority w:val="11"/>
     <w:qFormat/>
     <w:rsid w:val="004E712F"/>
@@ -13142,10 +13472,10 @@
       <w:szCs w:val="28"/>
     </w:rPr>
   </w:style>
-  <w:style w:type="character" w:customStyle="1" w:styleId="SubtitluCaracter">
-    <w:name w:val="Subtitlu Caracter"/>
-    <w:basedOn w:val="Fontdeparagrafimplicit"/>
-    <w:link w:val="Subtitlu"/>
+  <w:style w:type="character" w:customStyle="1" w:styleId="SubtitleChar">
+    <w:name w:val="Subtitle Char"/>
+    <w:basedOn w:val="DefaultParagraphFont"/>
+    <w:link w:val="Subtitle"/>
     <w:uiPriority w:val="11"/>
     <w:rsid w:val="004E712F"/>
     <w:rPr>
@@ -13156,11 +13486,11 @@
       <w:szCs w:val="28"/>
     </w:rPr>
   </w:style>
-  <w:style w:type="paragraph" w:styleId="Citat">
+  <w:style w:type="paragraph" w:styleId="Quote">
     <w:name w:val="Quote"/>
     <w:basedOn w:val="Normal"/>
     <w:next w:val="Normal"/>
-    <w:link w:val="CitatCaracter"/>
+    <w:link w:val="QuoteChar"/>
     <w:uiPriority w:val="29"/>
     <w:qFormat/>
     <w:rsid w:val="004E712F"/>
@@ -13174,10 +13504,10 @@
       <w:color w:val="404040" w:themeColor="text1" w:themeTint="BF"/>
     </w:rPr>
   </w:style>
-  <w:style w:type="character" w:customStyle="1" w:styleId="CitatCaracter">
-    <w:name w:val="Citat Caracter"/>
-    <w:basedOn w:val="Fontdeparagrafimplicit"/>
-    <w:link w:val="Citat"/>
+  <w:style w:type="character" w:customStyle="1" w:styleId="QuoteChar">
+    <w:name w:val="Quote Char"/>
+    <w:basedOn w:val="DefaultParagraphFont"/>
+    <w:link w:val="Quote"/>
     <w:uiPriority w:val="29"/>
     <w:rsid w:val="004E712F"/>
     <w:rPr>
@@ -13186,7 +13516,7 @@
       <w:color w:val="404040" w:themeColor="text1" w:themeTint="BF"/>
     </w:rPr>
   </w:style>
-  <w:style w:type="paragraph" w:styleId="Listparagraf">
+  <w:style w:type="paragraph" w:styleId="ListParagraph">
     <w:name w:val="List Paragraph"/>
     <w:basedOn w:val="Normal"/>
     <w:uiPriority w:val="34"/>
@@ -13197,9 +13527,9 @@
       <w:contextualSpacing/>
     </w:pPr>
   </w:style>
-  <w:style w:type="character" w:styleId="Accentuareintens">
+  <w:style w:type="character" w:styleId="IntenseEmphasis">
     <w:name w:val="Intense Emphasis"/>
-    <w:basedOn w:val="Fontdeparagrafimplicit"/>
+    <w:basedOn w:val="DefaultParagraphFont"/>
     <w:uiPriority w:val="21"/>
     <w:qFormat/>
     <w:rsid w:val="004E712F"/>
@@ -13209,11 +13539,11 @@
       <w:color w:val="0F4761" w:themeColor="accent1" w:themeShade="BF"/>
     </w:rPr>
   </w:style>
-  <w:style w:type="paragraph" w:styleId="Citatintens">
+  <w:style w:type="paragraph" w:styleId="IntenseQuote">
     <w:name w:val="Intense Quote"/>
     <w:basedOn w:val="Normal"/>
     <w:next w:val="Normal"/>
-    <w:link w:val="CitatintensCaracter"/>
+    <w:link w:val="IntenseQuoteChar"/>
     <w:uiPriority w:val="30"/>
     <w:qFormat/>
     <w:rsid w:val="004E712F"/>
@@ -13232,10 +13562,10 @@
       <w:color w:val="0F4761" w:themeColor="accent1" w:themeShade="BF"/>
     </w:rPr>
   </w:style>
-  <w:style w:type="character" w:customStyle="1" w:styleId="CitatintensCaracter">
-    <w:name w:val="Citat intens Caracter"/>
-    <w:basedOn w:val="Fontdeparagrafimplicit"/>
-    <w:link w:val="Citatintens"/>
+  <w:style w:type="character" w:customStyle="1" w:styleId="IntenseQuoteChar">
+    <w:name w:val="Intense Quote Char"/>
+    <w:basedOn w:val="DefaultParagraphFont"/>
+    <w:link w:val="IntenseQuote"/>
     <w:uiPriority w:val="30"/>
     <w:rsid w:val="004E712F"/>
     <w:rPr>
@@ -13244,9 +13574,9 @@
       <w:color w:val="0F4761" w:themeColor="accent1" w:themeShade="BF"/>
     </w:rPr>
   </w:style>
-  <w:style w:type="character" w:styleId="Referireintens">
+  <w:style w:type="character" w:styleId="IntenseReference">
     <w:name w:val="Intense Reference"/>
-    <w:basedOn w:val="Fontdeparagrafimplicit"/>
+    <w:basedOn w:val="DefaultParagraphFont"/>
     <w:uiPriority w:val="32"/>
     <w:qFormat/>
     <w:rsid w:val="004E712F"/>
@@ -13257,6 +13587,25 @@
       <w:color w:val="0F4761" w:themeColor="accent1" w:themeShade="BF"/>
       <w:spacing w:val="5"/>
     </w:rPr>
+  </w:style>
+  <w:style w:type="table" w:styleId="TableGrid">
+    <w:name w:val="Table Grid"/>
+    <w:basedOn w:val="TableNormal"/>
+    <w:uiPriority w:val="39"/>
+    <w:rsid w:val="00A84510"/>
+    <w:pPr>
+      <w:spacing w:after="0" w:line="240" w:lineRule="auto"/>
+    </w:pPr>
+    <w:tblPr>
+      <w:tblBorders>
+        <w:top w:val="single" w:sz="4" w:space="0" w:color="auto"/>
+        <w:left w:val="single" w:sz="4" w:space="0" w:color="auto"/>
+        <w:bottom w:val="single" w:sz="4" w:space="0" w:color="auto"/>
+        <w:right w:val="single" w:sz="4" w:space="0" w:color="auto"/>
+        <w:insideH w:val="single" w:sz="4" w:space="0" w:color="auto"/>
+        <w:insideV w:val="single" w:sz="4" w:space="0" w:color="auto"/>
+      </w:tblBorders>
+    </w:tblPr>
   </w:style>
 </w:styles>
 </file>

</xml_diff>